<commit_message>
Fixes on practical project 3
</commit_message>
<xml_diff>
--- a/Courses/Software-Sciences/Module-1-OOP-New/18-Practical-Projects/18-Practical-Projects-03-QuickDraw.docx
+++ b/Courses/Software-Sciences/Module-1-OOP-New/18-Practical-Projects/18-Practical-Projects-03-QuickDraw.docx
@@ -704,29 +704,6 @@
           <w:noProof/>
         </w:rPr>
         <w:t xml:space="preserve"> </w:t>
-      </w:r>
-    </w:p>
-    <w:p>
-      <w:r>
-        <w:t xml:space="preserve">We already have a </w:t>
-      </w:r>
-      <w:r>
-        <w:rPr>
-          <w:rStyle w:val="CodeChar"/>
-        </w:rPr>
-        <w:t>GitHub</w:t>
-      </w:r>
-      <w:r>
-        <w:t xml:space="preserve"> account created, so we're moving directly to creating a new </w:t>
-      </w:r>
-      <w:r>
-        <w:rPr>
-          <w:rStyle w:val="CodeChar"/>
-        </w:rPr>
-        <w:t>repository</w:t>
-      </w:r>
-      <w:r>
-        <w:t>.</w:t>
       </w:r>
     </w:p>
     <w:tbl>
@@ -5975,13 +5952,7 @@
         <w:rPr>
           <w:lang w:val="bg-BG"/>
         </w:rPr>
-        <w:t xml:space="preserve"> </w:t>
-      </w:r>
-      <w:r>
-        <w:rPr>
-          <w:lang w:val="bg-BG"/>
-        </w:rPr>
-        <w:t>(хронометъра), като използвате метода</w:t>
+        <w:t xml:space="preserve"> (хронометъра), като използвате метода</w:t>
       </w:r>
       <w:r>
         <w:t xml:space="preserve"> </w:t>
@@ -9958,13 +9929,7 @@
         <w:rPr>
           <w:lang w:val="bg-BG"/>
         </w:rPr>
-        <w:t>След това</w:t>
-      </w:r>
-      <w:r>
-        <w:rPr>
-          <w:lang w:val="bg-BG"/>
-        </w:rPr>
-        <w:t xml:space="preserve"> напишете</w:t>
+        <w:t>След това напишете</w:t>
       </w:r>
       <w:r>
         <w:t>:</w:t>
@@ -10786,10 +10751,10 @@
         <w:rPr>
           <w:lang w:val="bg-BG"/>
         </w:rPr>
-        <w:t>Качване в G</w:t>
-      </w:r>
-      <w:r>
-        <w:t>itHub</w:t>
+        <w:t xml:space="preserve">Качване в </w:t>
+      </w:r>
+      <w:r>
+        <w:t>GitHub</w:t>
       </w:r>
     </w:p>
     <w:p>
@@ -11068,14 +11033,26 @@
         </w:rPr>
       </w:pPr>
       <w:r>
+        <w:rPr>
+          <w:lang w:val="bg-BG"/>
+        </w:rPr>
         <w:lastRenderedPageBreak/>
-        <w:t xml:space="preserve">Write a </w:t>
+        <w:t>Добавете</w:t>
+      </w:r>
+      <w:r>
+        <w:t xml:space="preserve"> </w:t>
       </w:r>
       <w:r>
         <w:t>README</w:t>
       </w:r>
       <w:r>
-        <w:t>.md File</w:t>
+        <w:t xml:space="preserve">.md </w:t>
+      </w:r>
+      <w:r>
+        <w:rPr>
+          <w:lang w:val="bg-BG"/>
+        </w:rPr>
+        <w:t>файл</w:t>
       </w:r>
     </w:p>
     <w:p>
@@ -13452,12 +13429,66 @@
     </w:p>
     <w:p>
       <w:pPr>
+        <w:spacing w:before="0" w:after="160" w:line="259" w:lineRule="auto"/>
+        <w:rPr>
+          <w:lang w:val="bg-BG"/>
+        </w:rPr>
+      </w:pPr>
+      <w:bookmarkStart w:id="30" w:name="_Hlk104123655"/>
+      <w:r>
+        <w:rPr>
+          <w:lang w:val="bg-BG"/>
+        </w:rPr>
+        <w:t xml:space="preserve">Сега можете да </w:t>
+      </w:r>
+      <w:r>
+        <w:rPr>
+          <w:b/>
+          <w:bCs/>
+          <w:lang w:val="bg-BG"/>
+        </w:rPr>
+        <w:t>споделяте</w:t>
+      </w:r>
+      <w:r>
+        <w:rPr>
+          <w:lang w:val="bg-BG"/>
+        </w:rPr>
+        <w:t xml:space="preserve"> </w:t>
+      </w:r>
+      <w:r>
+        <w:rPr>
+          <w:b/>
+          <w:bCs/>
+          <w:lang w:val="bg-BG"/>
+        </w:rPr>
+        <w:t xml:space="preserve">приложението си </w:t>
+      </w:r>
+      <w:r>
+        <w:rPr>
+          <w:lang w:val="bg-BG"/>
+        </w:rPr>
+        <w:t xml:space="preserve">с ваши </w:t>
+      </w:r>
+      <w:r>
+        <w:rPr>
+          <w:lang w:val="bg-BG"/>
+        </w:rPr>
+        <w:t>приятели</w:t>
+      </w:r>
+      <w:r>
+        <w:rPr>
+          <w:lang w:val="bg-BG"/>
+        </w:rPr>
+        <w:t>.</w:t>
+      </w:r>
+    </w:p>
+    <w:p>
+      <w:pPr>
         <w:pStyle w:val="Heading2"/>
         <w:rPr>
           <w:noProof/>
         </w:rPr>
       </w:pPr>
-      <w:bookmarkStart w:id="30" w:name="_Hlk104123655"/>
       <w:r>
         <w:rPr>
           <w:noProof/>
@@ -13821,29 +13852,15 @@
         <w:rPr>
           <w:lang w:val="bg-BG"/>
         </w:rPr>
-        <w:t>Поздравления! Успешно завършихте вашата</w:t>
-      </w:r>
-      <w:r>
-        <w:rPr>
-          <w:lang w:val="bg-BG"/>
-        </w:rPr>
-        <w:t xml:space="preserve"> </w:t>
-      </w:r>
-      <w:r>
-        <w:rPr>
-          <w:b/>
-          <w:bCs/>
-          <w:lang w:val="bg-BG"/>
-        </w:rPr>
-        <w:t>трета</w:t>
-      </w:r>
-      <w:r>
-        <w:rPr>
-          <w:b/>
-          <w:bCs/>
-          <w:lang w:val="bg-BG"/>
-        </w:rPr>
-        <w:t xml:space="preserve"> конзолна игра </w:t>
+        <w:t xml:space="preserve">Поздравления! Успешно завършихте вашата </w:t>
+      </w:r>
+      <w:r>
+        <w:rPr>
+          <w:b/>
+          <w:bCs/>
+          <w:lang w:val="bg-BG"/>
+        </w:rPr>
+        <w:t xml:space="preserve">трета конзолна игра </w:t>
       </w:r>
       <w:r>
         <w:rPr>
@@ -13857,15 +13874,7 @@
           <w:bCs/>
           <w:lang w:val="bg-BG"/>
         </w:rPr>
-        <w:t>трети</w:t>
-      </w:r>
-      <w:r>
-        <w:rPr>
-          <w:b/>
-          <w:bCs/>
-          <w:lang w:val="bg-BG"/>
-        </w:rPr>
-        <w:t xml:space="preserve"> проект </w:t>
+        <w:t xml:space="preserve">трети проект </w:t>
       </w:r>
       <w:r>
         <w:rPr>
@@ -15510,7 +15519,7 @@
           <wp:effectExtent l="0" t="0" r="0" b="5715"/>
           <wp:wrapSquare wrapText="bothSides"/>
           <wp:docPr id="1" name="Picture 1">
-            <a:hlinkClick xmlns:a="http://schemas.openxmlformats.org/drawingml/2006/main" r:id="rId21"/>
+            <a:hlinkClick xmlns:a="http://schemas.openxmlformats.org/drawingml/2006/main" r:id="rId20"/>
           </wp:docPr>
           <wp:cNvGraphicFramePr>
             <a:graphicFrameLocks xmlns:a="http://schemas.openxmlformats.org/drawingml/2006/main" noChangeAspect="1"/>
@@ -15520,7 +15529,7 @@
               <pic:pic xmlns:pic="http://schemas.openxmlformats.org/drawingml/2006/picture">
                 <pic:nvPicPr>
                   <pic:cNvPr id="1" name="Picture 1">
-                    <a:hlinkClick r:id="rId21"/>
+                    <a:hlinkClick r:id="rId20"/>
                   </pic:cNvPr>
                   <pic:cNvPicPr>
                     <a:picLocks noChangeAspect="1" noChangeArrowheads="1"/>

</xml_diff>